<commit_message>
Update quizzes and slides.
</commit_message>
<xml_diff>
--- a/WAD/quizzes/02-quiz.docx
+++ b/WAD/quizzes/02-quiz.docx
@@ -212,15 +212,7 @@
     </w:p>
     <w:p>
       <w:r>
-        <w:t>A. &lt;</w:t>
-      </w:r>
-      <w:proofErr w:type="spellStart"/>
-      <w:r>
-        <w:t>img</w:t>
-      </w:r>
-      <w:proofErr w:type="spellEnd"/>
-      <w:r>
-        <w:t>&gt;</w:t>
+        <w:t>A. &lt;img&gt;</w:t>
       </w:r>
     </w:p>
     <w:p>
@@ -230,15 +222,7 @@
     </w:p>
     <w:p>
       <w:r>
-        <w:t>C. &lt;</w:t>
-      </w:r>
-      <w:proofErr w:type="spellStart"/>
-      <w:r>
-        <w:t>ol</w:t>
-      </w:r>
-      <w:proofErr w:type="spellEnd"/>
-      <w:r>
-        <w:t>&gt;</w:t>
+        <w:t>C. &lt;ol&gt;</w:t>
       </w:r>
     </w:p>
     <w:p>
@@ -351,13 +335,8 @@
     </w:p>
     <w:p>
       <w:r>
-        <w:t xml:space="preserve">C. </w:t>
-      </w:r>
-      <w:proofErr w:type="spellStart"/>
-      <w:r>
-        <w:t>src</w:t>
-      </w:r>
-      <w:proofErr w:type="spellEnd"/>
+        <w:t>C. src</w:t>
+      </w:r>
     </w:p>
     <w:p>
       <w:r>
@@ -375,15 +354,7 @@
     </w:p>
     <w:p>
       <w:r>
-        <w:t xml:space="preserve">If you want </w:t>
-      </w:r>
-      <w:proofErr w:type="gramStart"/>
-      <w:r>
-        <w:t>your</w:t>
-      </w:r>
-      <w:proofErr w:type="gramEnd"/>
-      <w:r>
-        <w:t xml:space="preserve"> ordered list to use capital letters and start with the letter D, which attributes would you use?</w:t>
+        <w:t>If you want your ordered list to use capital letters and start with the letter D, which attributes would you use?</w:t>
       </w:r>
     </w:p>
     <w:p/>
@@ -472,13 +443,8 @@
     </w:p>
     <w:p>
       <w:r>
-        <w:t>B. .</w:t>
-      </w:r>
-      <w:proofErr w:type="spellStart"/>
-      <w:r>
-        <w:t>css</w:t>
-      </w:r>
-      <w:proofErr w:type="spellEnd"/>
+        <w:t>B. .css</w:t>
+      </w:r>
     </w:p>
     <w:p>
       <w:r>
@@ -487,13 +453,8 @@
     </w:p>
     <w:p>
       <w:r>
-        <w:t>D. .</w:t>
-      </w:r>
-      <w:proofErr w:type="spellStart"/>
-      <w:r>
-        <w:t>xhtml</w:t>
-      </w:r>
-      <w:proofErr w:type="spellEnd"/>
+        <w:t>D. .xhtml</w:t>
+      </w:r>
     </w:p>
     <w:p/>
     <w:p>
@@ -779,15 +740,7 @@
         <w:t xml:space="preserve">D. </w:t>
       </w:r>
       <w:r>
-        <w:t>&lt;</w:t>
-      </w:r>
-      <w:proofErr w:type="spellStart"/>
-      <w:r>
-        <w:t>hper</w:t>
-      </w:r>
-      <w:proofErr w:type="spellEnd"/>
-      <w:r>
-        <w:t>&gt;</w:t>
+        <w:t>&lt;hper&gt;</w:t>
       </w:r>
     </w:p>
     <w:p/>
@@ -997,11 +950,9 @@
       <w:r>
         <w:t xml:space="preserve">B. </w:t>
       </w:r>
-      <w:proofErr w:type="spellStart"/>
       <w:r>
         <w:t>fontSize</w:t>
       </w:r>
-      <w:proofErr w:type="spellEnd"/>
     </w:p>
     <w:p>
       <w:r>
@@ -1149,15 +1100,7 @@
         <w:t xml:space="preserve">C. </w:t>
       </w:r>
       <w:r>
-        <w:t>&lt;</w:t>
-      </w:r>
-      <w:proofErr w:type="spellStart"/>
-      <w:r>
-        <w:t>i</w:t>
-      </w:r>
-      <w:proofErr w:type="spellEnd"/>
-      <w:r>
-        <w:t>&gt;</w:t>
+        <w:t>&lt;i&gt;</w:t>
       </w:r>
     </w:p>
     <w:p>
@@ -1212,19 +1155,47 @@
         <w:t xml:space="preserve">D. </w:t>
       </w:r>
       <w:r>
-        <w:t>&lt;</w:t>
-      </w:r>
-      <w:proofErr w:type="spellStart"/>
-      <w:r>
-        <w:t>img</w:t>
-      </w:r>
-      <w:proofErr w:type="spellEnd"/>
-      <w:r>
-        <w:t>&gt;</w:t>
-      </w:r>
-    </w:p>
-    <w:p/>
-    <w:p>
+        <w:t>&lt;img&gt;</w:t>
+      </w:r>
+    </w:p>
+    <w:p/>
+    <w:p>
+      <w:pPr>
+        <w:pStyle w:val="Heading1"/>
+      </w:pPr>
+      <w:r>
+        <w:t>26. Question</w:t>
+      </w:r>
+    </w:p>
+    <w:p>
+      <w:r>
+        <w:t>Why should you specify Alt text for each graphic you insert?</w:t>
+      </w:r>
+    </w:p>
+    <w:p/>
+    <w:p>
+      <w:r>
+        <w:t xml:space="preserve">A. </w:t>
+      </w:r>
+      <w:r>
+        <w:t>Alt text makes it easier for vision-</w:t>
+      </w:r>
+      <w:r>
+        <w:t>impaired</w:t>
+      </w:r>
+      <w:r>
+        <w:t xml:space="preserve"> people to understand a page's contents and makes it easier for search engines to catalog.</w:t>
+      </w:r>
+    </w:p>
+    <w:p>
+      <w:r>
+        <w:t>B. Provides an additional image option for the browser search path.</w:t>
+      </w:r>
+    </w:p>
+    <w:p>
+      <w:r>
+        <w:t>C. Essential attribute to make the image display correctly otherwise it will cause the image to load incorrectly</w:t>
+      </w:r>
       <w:bookmarkStart w:id="0" w:name="_GoBack"/>
       <w:bookmarkEnd w:id="0"/>
     </w:p>
@@ -1993,7 +1964,7 @@
 </file>
 
 <file path=customXml/itemProps1.xml><?xml version="1.0" encoding="utf-8"?>
-<ds:datastoreItem xmlns:ds="http://schemas.openxmlformats.org/officeDocument/2006/customXml" ds:itemID="{642FC8CB-4E2B-47E1-AC8A-E42B10F59D8F}">
+<ds:datastoreItem xmlns:ds="http://schemas.openxmlformats.org/officeDocument/2006/customXml" ds:itemID="{97C87F3B-19E1-4120-9062-06783C28AB1A}">
   <ds:schemaRefs>
     <ds:schemaRef ds:uri="http://schemas.openxmlformats.org/officeDocument/2006/bibliography"/>
   </ds:schemaRefs>

</xml_diff>